<commit_message>
ADD: spieler_festlegen cucumber spec
</commit_message>
<xml_diff>
--- a/Documentation/Glossar.docx
+++ b/Documentation/Glossar.docx
@@ -25,8 +25,8 @@
         <w:tblLook w:val="04A0" w:firstRow="1" w:lastRow="0" w:firstColumn="1" w:lastColumn="0" w:noHBand="0" w:noVBand="1"/>
       </w:tblPr>
       <w:tblGrid>
-        <w:gridCol w:w="1791"/>
-        <w:gridCol w:w="7491"/>
+        <w:gridCol w:w="1789"/>
+        <w:gridCol w:w="7493"/>
       </w:tblGrid>
       <w:tr>
         <w:trPr>
@@ -250,8 +250,6 @@
               </w:rPr>
               <w:t xml:space="preserve"> und von dem Benutzer verwendet werden kann</w:t>
             </w:r>
-            <w:bookmarkStart w:id="0" w:name="_GoBack"/>
-            <w:bookmarkEnd w:id="0"/>
           </w:p>
         </w:tc>
       </w:tr>
@@ -382,6 +380,71 @@
             </w:r>
             <w:r>
               <w:t>m, der die Spielanleitung anzeigt</w:t>
+            </w:r>
+          </w:p>
+        </w:tc>
+      </w:tr>
+      <w:tr>
+        <w:tc>
+          <w:tcPr>
+            <w:tcW w:w="1809" w:type="dxa"/>
+          </w:tcPr>
+          <w:p>
+            <w:pPr>
+              <w:cnfStyle w:val="001000000000" w:firstRow="0" w:lastRow="0" w:firstColumn="1" w:lastColumn="0" w:oddVBand="0" w:evenVBand="0" w:oddHBand="0" w:evenHBand="0" w:firstRowFirstColumn="0" w:firstRowLastColumn="0" w:lastRowFirstColumn="0" w:lastRowLastColumn="0"/>
+            </w:pPr>
+            <w:r>
+              <w:t>Spieler-Einfüge-Bildschirm</w:t>
+            </w:r>
+          </w:p>
+        </w:tc>
+        <w:tc>
+          <w:tcPr>
+            <w:tcW w:w="7691" w:type="dxa"/>
+          </w:tcPr>
+          <w:p>
+            <w:r>
+              <w:t xml:space="preserve">Bildschirm, auf dem </w:t>
+            </w:r>
+            <w:r>
+              <w:t>man alle Spieler zum aktuellen Spiel hinzufügt</w:t>
+            </w:r>
+            <w:bookmarkStart w:id="0" w:name="_GoBack"/>
+            <w:bookmarkEnd w:id="0"/>
+          </w:p>
+        </w:tc>
+      </w:tr>
+      <w:tr>
+        <w:trPr>
+          <w:cnfStyle w:val="000000100000" w:firstRow="0" w:lastRow="0" w:firstColumn="0" w:lastColumn="0" w:oddVBand="0" w:evenVBand="0" w:oddHBand="1" w:evenHBand="0" w:firstRowFirstColumn="0" w:firstRowLastColumn="0" w:lastRowFirstColumn="0" w:lastRowLastColumn="0"/>
+        </w:trPr>
+        <w:tc>
+          <w:tcPr>
+            <w:cnfStyle w:val="001000000000" w:firstRow="0" w:lastRow="0" w:firstColumn="1" w:lastColumn="0" w:oddVBand="0" w:evenVBand="0" w:oddHBand="0" w:evenHBand="0" w:firstRowFirstColumn="0" w:firstRowLastColumn="0" w:lastRowFirstColumn="0" w:lastRowLastColumn="0"/>
+            <w:tcW w:w="1809" w:type="dxa"/>
+          </w:tcPr>
+          <w:p>
+            <w:r>
+              <w:t>Figurwahl-Bildschirm</w:t>
+            </w:r>
+          </w:p>
+        </w:tc>
+        <w:tc>
+          <w:tcPr>
+            <w:tcW w:w="7691" w:type="dxa"/>
+          </w:tcPr>
+          <w:p>
+            <w:pPr>
+              <w:cnfStyle w:val="000000100000" w:firstRow="0" w:lastRow="0" w:firstColumn="0" w:lastColumn="0" w:oddVBand="0" w:evenVBand="0" w:oddHBand="1" w:evenHBand="0" w:firstRowFirstColumn="0" w:firstRowLastColumn="0" w:lastRowFirstColumn="0" w:lastRowLastColumn="0"/>
+            </w:pPr>
+            <w:r>
+              <w:t xml:space="preserve">Bildschirm, auf dem man die verschiedenen Enstellungsmöglichkeiten für </w:t>
+            </w:r>
+            <w:r>
+              <w:t>eine</w:t>
+            </w:r>
+            <w:r>
+              <w:t xml:space="preserve"> Spielfigur vornehmen kann</w:t>
             </w:r>
           </w:p>
         </w:tc>

</xml_diff>